<commit_message>
Update 1. Asignación de Recursos.docx
</commit_message>
<xml_diff>
--- a/1. Asignación de Recursos.docx
+++ b/1. Asignación de Recursos.docx
@@ -16,6 +16,14 @@
         </w:rPr>
         <w:t>Asignación de Recursos</w:t>
       </w:r>
+      <w:r>
+        <w:rPr>
+          <w:lang w:val="es-GT"/>
+        </w:rPr>
+        <w:t xml:space="preserve"> Proyecto</w:t>
+      </w:r>
+      <w:bookmarkStart w:id="0" w:name="_GoBack"/>
+      <w:bookmarkEnd w:id="0"/>
     </w:p>
     <w:p>
       <w:pPr>
@@ -482,8 +490,6 @@
         <w:lastRenderedPageBreak/>
         <w:t>Recurso Material:</w:t>
       </w:r>
-      <w:bookmarkStart w:id="0" w:name="_GoBack"/>
-      <w:bookmarkEnd w:id="0"/>
     </w:p>
     <w:p>
       <w:pPr>
@@ -802,7 +808,8 @@
         <w:rPr>
           <w:b/>
           <w:bCs/>
-          <w:lang w:val="es-GT"/>
+          <w:noProof/>
+          <w:lang w:val="es-GT" w:eastAsia="es-GT"/>
         </w:rPr>
         <w:drawing>
           <wp:inline distT="0" distB="0" distL="0" distR="0" wp14:anchorId="47DA74A6" wp14:editId="1B0BBB23">
@@ -1741,6 +1748,7 @@
   <w:style w:type="character" w:default="1" w:styleId="Fuentedeprrafopredeter">
     <w:name w:val="Default Paragraph Font"/>
     <w:uiPriority w:val="1"/>
+    <w:semiHidden/>
     <w:unhideWhenUsed/>
   </w:style>
   <w:style w:type="table" w:default="1" w:styleId="Tablanormal">

</xml_diff>